<commit_message>
Range based and Key based sharding
</commit_message>
<xml_diff>
--- a/20. Database Sharding.docx
+++ b/20. Database Sharding.docx
@@ -1625,6 +1625,7 @@
       </w:pPr>
       <w:r>
         <w:rPr>
+          <w:noProof/>
           <w:sz w:val="24"/>
           <w:szCs w:val="24"/>
         </w:rPr>
@@ -1680,10 +1681,7 @@
                               <w:jc w:val="center"/>
                             </w:pPr>
                             <w:r>
-                              <w:t>S</w:t>
-                            </w:r>
-                            <w:r>
-                              <w:t>4</w:t>
+                              <w:t>S4</w:t>
                             </w:r>
                           </w:p>
                           <w:p>
@@ -1736,6 +1734,7 @@
       </w:r>
       <w:r>
         <w:rPr>
+          <w:noProof/>
           <w:sz w:val="24"/>
           <w:szCs w:val="24"/>
         </w:rPr>
@@ -1791,10 +1790,7 @@
                               <w:jc w:val="center"/>
                             </w:pPr>
                             <w:r>
-                              <w:t>S</w:t>
-                            </w:r>
-                            <w:r>
-                              <w:t>3</w:t>
+                              <w:t>S3</w:t>
                             </w:r>
                           </w:p>
                           <w:p>
@@ -1847,6 +1843,7 @@
       </w:r>
       <w:r>
         <w:rPr>
+          <w:noProof/>
           <w:sz w:val="24"/>
           <w:szCs w:val="24"/>
         </w:rPr>
@@ -1902,10 +1899,7 @@
                               <w:jc w:val="center"/>
                             </w:pPr>
                             <w:r>
-                              <w:t>S</w:t>
-                            </w:r>
-                            <w:r>
-                              <w:t>2</w:t>
+                              <w:t>S2</w:t>
                             </w:r>
                           </w:p>
                           <w:p>
@@ -1958,6 +1952,7 @@
       </w:r>
       <w:r>
         <w:rPr>
+          <w:noProof/>
           <w:sz w:val="24"/>
           <w:szCs w:val="24"/>
         </w:rPr>
@@ -2053,6 +2048,7 @@
       </w:r>
       <w:r>
         <w:rPr>
+          <w:noProof/>
           <w:sz w:val="24"/>
           <w:szCs w:val="24"/>
         </w:rPr>
@@ -2133,6 +2129,7 @@
       </w:pPr>
       <w:r>
         <w:rPr>
+          <w:noProof/>
           <w:sz w:val="24"/>
           <w:szCs w:val="24"/>
         </w:rPr>
@@ -2206,6 +2203,7 @@
       </w:r>
       <w:r>
         <w:rPr>
+          <w:noProof/>
           <w:sz w:val="24"/>
           <w:szCs w:val="24"/>
         </w:rPr>
@@ -2394,6 +2392,7 @@
       </w:pPr>
       <w:r>
         <w:rPr>
+          <w:noProof/>
           <w:sz w:val="24"/>
           <w:szCs w:val="24"/>
         </w:rPr>
@@ -2467,6 +2466,7 @@
       </w:r>
       <w:r>
         <w:rPr>
+          <w:noProof/>
           <w:sz w:val="24"/>
           <w:szCs w:val="24"/>
         </w:rPr>
@@ -2633,6 +2633,7 @@
       </w:pPr>
       <w:r>
         <w:rPr>
+          <w:noProof/>
           <w:sz w:val="24"/>
           <w:szCs w:val="24"/>
         </w:rPr>
@@ -2738,6 +2739,7 @@
       </w:r>
       <w:r>
         <w:rPr>
+          <w:noProof/>
           <w:sz w:val="24"/>
           <w:szCs w:val="24"/>
         </w:rPr>
@@ -2841,6 +2843,7 @@
       </w:pPr>
       <w:r>
         <w:rPr>
+          <w:noProof/>
           <w:sz w:val="24"/>
           <w:szCs w:val="24"/>
         </w:rPr>
@@ -2946,6 +2949,7 @@
       </w:r>
       <w:r>
         <w:rPr>
+          <w:noProof/>
           <w:sz w:val="24"/>
           <w:szCs w:val="24"/>
         </w:rPr>
@@ -3119,6 +3123,7 @@
       </w:r>
       <w:r>
         <w:rPr>
+          <w:noProof/>
           <w:sz w:val="24"/>
           <w:szCs w:val="24"/>
         </w:rPr>
@@ -3192,6 +3197,7 @@
       </w:r>
       <w:r>
         <w:rPr>
+          <w:noProof/>
           <w:sz w:val="24"/>
           <w:szCs w:val="24"/>
         </w:rPr>
@@ -3265,6 +3271,7 @@
       </w:r>
       <w:r>
         <w:rPr>
+          <w:noProof/>
           <w:sz w:val="24"/>
           <w:szCs w:val="24"/>
         </w:rPr>
@@ -3338,6 +3345,7 @@
       </w:r>
       <w:r>
         <w:rPr>
+          <w:noProof/>
           <w:sz w:val="24"/>
           <w:szCs w:val="24"/>
         </w:rPr>
@@ -3520,6 +3528,7 @@
       </w:r>
       <w:r>
         <w:rPr>
+          <w:noProof/>
           <w:sz w:val="24"/>
           <w:szCs w:val="24"/>
         </w:rPr>
@@ -4303,16 +4312,7 @@
           <w:szCs w:val="24"/>
         </w:rPr>
         <w:lastRenderedPageBreak/>
-        <w:t>It’s very difficult to switch back to non-sharded architecture, to combine all data. Sharding should be last way of optimization after caching and</w:t>
-      </w:r>
-      <w:bookmarkStart w:id="0" w:name="_GoBack"/>
-      <w:bookmarkEnd w:id="0"/>
-      <w:r>
-        <w:rPr>
-          <w:sz w:val="24"/>
-          <w:szCs w:val="24"/>
-        </w:rPr>
-        <w:t xml:space="preserve"> all other ways. Once data is sharded, it can’t be merged.</w:t>
+        <w:t>It’s very difficult to switch back to non-sharded architecture, to combine all data. Sharding should be last way of optimization after caching and all other ways. Once data is sharded, it can’t be merged.</w:t>
       </w:r>
     </w:p>
     <w:p>
@@ -4341,6 +4341,632 @@
     <w:p>
       <w:pPr>
         <w:pStyle w:val="ListParagraph"/>
+        <w:rPr>
+          <w:sz w:val="24"/>
+          <w:szCs w:val="24"/>
+        </w:rPr>
+      </w:pPr>
+    </w:p>
+    <w:p>
+      <w:pPr>
+        <w:pStyle w:val="ListParagraph"/>
+        <w:rPr>
+          <w:b/>
+          <w:sz w:val="24"/>
+          <w:szCs w:val="24"/>
+        </w:rPr>
+      </w:pPr>
+      <w:r>
+        <w:rPr>
+          <w:b/>
+          <w:sz w:val="24"/>
+          <w:szCs w:val="24"/>
+        </w:rPr>
+        <w:t>Key Based Sharding</w:t>
+      </w:r>
+    </w:p>
+    <w:p>
+      <w:pPr>
+        <w:pStyle w:val="ListParagraph"/>
+        <w:rPr>
+          <w:sz w:val="24"/>
+          <w:szCs w:val="24"/>
+        </w:rPr>
+      </w:pPr>
+      <w:r>
+        <w:rPr>
+          <w:sz w:val="24"/>
+          <w:szCs w:val="24"/>
+        </w:rPr>
+        <w:t>This is algorithmic sharding strategy where application decides which shard to visit for read() or write() any operation.</w:t>
+      </w:r>
+    </w:p>
+    <w:p>
+      <w:pPr>
+        <w:pStyle w:val="ListParagraph"/>
+        <w:rPr>
+          <w:sz w:val="24"/>
+          <w:szCs w:val="24"/>
+        </w:rPr>
+      </w:pPr>
+    </w:p>
+    <w:p>
+      <w:pPr>
+        <w:pStyle w:val="ListParagraph"/>
+        <w:rPr>
+          <w:sz w:val="24"/>
+          <w:szCs w:val="24"/>
+        </w:rPr>
+      </w:pPr>
+      <w:r>
+        <w:rPr>
+          <w:sz w:val="24"/>
+          <w:szCs w:val="24"/>
+        </w:rPr>
+        <w:t>In this, each row of a table is given a unique shard key.</w:t>
+      </w:r>
+    </w:p>
+    <w:p>
+      <w:pPr>
+        <w:pStyle w:val="ListParagraph"/>
+        <w:rPr>
+          <w:sz w:val="24"/>
+          <w:szCs w:val="24"/>
+        </w:rPr>
+      </w:pPr>
+      <w:r>
+        <w:rPr>
+          <w:sz w:val="24"/>
+          <w:szCs w:val="24"/>
+        </w:rPr>
+        <w:t>Shard key is not primary key.</w:t>
+      </w:r>
+    </w:p>
+    <w:p>
+      <w:pPr>
+        <w:pStyle w:val="ListParagraph"/>
+        <w:rPr>
+          <w:sz w:val="24"/>
+          <w:szCs w:val="24"/>
+        </w:rPr>
+      </w:pPr>
+      <w:r>
+        <w:rPr>
+          <w:sz w:val="24"/>
+          <w:szCs w:val="24"/>
+        </w:rPr>
+        <w:t>But, a primary key can qualify to become a shard key as well.</w:t>
+      </w:r>
+    </w:p>
+    <w:p>
+      <w:pPr>
+        <w:pStyle w:val="ListParagraph"/>
+        <w:rPr>
+          <w:sz w:val="24"/>
+          <w:szCs w:val="24"/>
+        </w:rPr>
+      </w:pPr>
+    </w:p>
+    <w:p>
+      <w:pPr>
+        <w:pStyle w:val="ListParagraph"/>
+        <w:rPr>
+          <w:sz w:val="24"/>
+          <w:szCs w:val="24"/>
+        </w:rPr>
+      </w:pPr>
+      <w:r>
+        <w:rPr>
+          <w:sz w:val="24"/>
+          <w:szCs w:val="24"/>
+        </w:rPr>
+        <w:t>Suppose, the primary key (let’s say Roll No. of student Table) is shard key.</w:t>
+      </w:r>
+    </w:p>
+    <w:p>
+      <w:pPr>
+        <w:pStyle w:val="ListParagraph"/>
+        <w:rPr>
+          <w:sz w:val="24"/>
+          <w:szCs w:val="24"/>
+        </w:rPr>
+      </w:pPr>
+      <w:r>
+        <w:rPr>
+          <w:sz w:val="24"/>
+          <w:szCs w:val="24"/>
+        </w:rPr>
+        <w:t>We currently have 3 shards.</w:t>
+      </w:r>
+    </w:p>
+    <w:p>
+      <w:pPr>
+        <w:pStyle w:val="ListParagraph"/>
+        <w:rPr>
+          <w:sz w:val="24"/>
+          <w:szCs w:val="24"/>
+        </w:rPr>
+      </w:pPr>
+      <w:r>
+        <w:rPr>
+          <w:sz w:val="24"/>
+          <w:szCs w:val="24"/>
+        </w:rPr>
+        <w:t xml:space="preserve">The application will pass the roll No through </w:t>
+      </w:r>
+      <w:r>
+        <w:rPr>
+          <w:b/>
+          <w:sz w:val="24"/>
+          <w:szCs w:val="24"/>
+        </w:rPr>
+        <w:t>a hash function</w:t>
+      </w:r>
+      <w:r>
+        <w:rPr>
+          <w:b/>
+          <w:sz w:val="24"/>
+          <w:szCs w:val="24"/>
+        </w:rPr>
+        <w:t xml:space="preserve"> </w:t>
+      </w:r>
+      <w:r>
+        <w:rPr>
+          <w:sz w:val="24"/>
+          <w:szCs w:val="24"/>
+        </w:rPr>
+        <w:t>which will direct the operation to Shard 1, 2 or 3.</w:t>
+      </w:r>
+    </w:p>
+    <w:p>
+      <w:pPr>
+        <w:pStyle w:val="ListParagraph"/>
+        <w:rPr>
+          <w:sz w:val="24"/>
+          <w:szCs w:val="24"/>
+        </w:rPr>
+      </w:pPr>
+    </w:p>
+    <w:p>
+      <w:pPr>
+        <w:pStyle w:val="ListParagraph"/>
+        <w:rPr>
+          <w:sz w:val="24"/>
+          <w:szCs w:val="24"/>
+        </w:rPr>
+      </w:pPr>
+      <w:r>
+        <w:rPr>
+          <w:sz w:val="24"/>
+          <w:szCs w:val="24"/>
+        </w:rPr>
+        <w:t>Advantage:</w:t>
+      </w:r>
+    </w:p>
+    <w:p>
+      <w:pPr>
+        <w:pStyle w:val="ListParagraph"/>
+        <w:numPr>
+          <w:ilvl w:val="0"/>
+          <w:numId w:val="3"/>
+        </w:numPr>
+        <w:rPr>
+          <w:sz w:val="24"/>
+          <w:szCs w:val="24"/>
+        </w:rPr>
+      </w:pPr>
+      <w:r>
+        <w:rPr>
+          <w:sz w:val="24"/>
+          <w:szCs w:val="24"/>
+        </w:rPr>
+        <w:t>We equally divide all rows in all shards.</w:t>
+      </w:r>
+    </w:p>
+    <w:p>
+      <w:pPr>
+        <w:ind w:left="720"/>
+        <w:rPr>
+          <w:sz w:val="24"/>
+          <w:szCs w:val="24"/>
+        </w:rPr>
+      </w:pPr>
+      <w:r>
+        <w:rPr>
+          <w:sz w:val="24"/>
+          <w:szCs w:val="24"/>
+        </w:rPr>
+        <w:t>Disadvantage:</w:t>
+      </w:r>
+    </w:p>
+    <w:p>
+      <w:pPr>
+        <w:pStyle w:val="ListParagraph"/>
+        <w:numPr>
+          <w:ilvl w:val="0"/>
+          <w:numId w:val="4"/>
+        </w:numPr>
+        <w:pBdr>
+          <w:bottom w:val="single" w:sz="6" w:space="1" w:color="auto"/>
+        </w:pBdr>
+        <w:rPr>
+          <w:sz w:val="24"/>
+          <w:szCs w:val="24"/>
+        </w:rPr>
+      </w:pPr>
+      <w:r>
+        <w:rPr>
+          <w:sz w:val="24"/>
+          <w:szCs w:val="24"/>
+        </w:rPr>
+        <w:t>Suppose number of shards increase/decrease then hash function needs to be changed. The rows which went to shard 1 previously, might go to shard 2 now. Thus, if shards are increased or decreased, the data needs to be shifted based on hash function.</w:t>
+      </w:r>
+    </w:p>
+    <w:p>
+      <w:pPr>
+        <w:pStyle w:val="ListParagraph"/>
+        <w:ind w:left="1080"/>
+        <w:rPr>
+          <w:sz w:val="24"/>
+          <w:szCs w:val="24"/>
+        </w:rPr>
+      </w:pPr>
+    </w:p>
+    <w:p>
+      <w:pPr>
+        <w:pStyle w:val="ListParagraph"/>
+        <w:ind w:left="1080"/>
+        <w:rPr>
+          <w:b/>
+          <w:sz w:val="24"/>
+          <w:szCs w:val="24"/>
+        </w:rPr>
+      </w:pPr>
+      <w:r>
+        <w:rPr>
+          <w:b/>
+          <w:sz w:val="24"/>
+          <w:szCs w:val="24"/>
+        </w:rPr>
+        <w:t>Range Based Sharding</w:t>
+      </w:r>
+    </w:p>
+    <w:p>
+      <w:pPr>
+        <w:pStyle w:val="ListParagraph"/>
+        <w:rPr>
+          <w:sz w:val="24"/>
+          <w:szCs w:val="24"/>
+        </w:rPr>
+      </w:pPr>
+      <w:r>
+        <w:rPr>
+          <w:sz w:val="24"/>
+          <w:szCs w:val="24"/>
+        </w:rPr>
+        <w:t xml:space="preserve">This is algorithmic sharding strategy where application decides which shard to visit for </w:t>
+      </w:r>
+      <w:proofErr w:type="gramStart"/>
+      <w:r>
+        <w:rPr>
+          <w:sz w:val="24"/>
+          <w:szCs w:val="24"/>
+        </w:rPr>
+        <w:t>read(</w:t>
+      </w:r>
+      <w:proofErr w:type="gramEnd"/>
+      <w:r>
+        <w:rPr>
+          <w:sz w:val="24"/>
+          <w:szCs w:val="24"/>
+        </w:rPr>
+        <w:t>) or write() any operation.</w:t>
+      </w:r>
+    </w:p>
+    <w:p>
+      <w:pPr>
+        <w:pStyle w:val="ListParagraph"/>
+        <w:ind w:left="1080"/>
+        <w:rPr>
+          <w:sz w:val="24"/>
+          <w:szCs w:val="24"/>
+        </w:rPr>
+      </w:pPr>
+    </w:p>
+    <w:p>
+      <w:pPr>
+        <w:pStyle w:val="ListParagraph"/>
+        <w:ind w:left="1080"/>
+        <w:rPr>
+          <w:sz w:val="24"/>
+          <w:szCs w:val="24"/>
+        </w:rPr>
+      </w:pPr>
+      <w:r>
+        <w:rPr>
+          <w:sz w:val="24"/>
+          <w:szCs w:val="24"/>
+        </w:rPr>
+        <w:t>Here, data is divided in different shards based on a range.</w:t>
+      </w:r>
+    </w:p>
+    <w:p>
+      <w:pPr>
+        <w:pStyle w:val="ListParagraph"/>
+        <w:ind w:left="1080"/>
+        <w:rPr>
+          <w:sz w:val="24"/>
+          <w:szCs w:val="24"/>
+        </w:rPr>
+      </w:pPr>
+      <w:r>
+        <w:rPr>
+          <w:sz w:val="24"/>
+          <w:szCs w:val="24"/>
+        </w:rPr>
+        <w:t>Suppose there is a sales data of a company and shards are divided in 4 quarters of the year.</w:t>
+      </w:r>
+    </w:p>
+    <w:p>
+      <w:pPr>
+        <w:pStyle w:val="ListParagraph"/>
+        <w:ind w:left="1080"/>
+        <w:rPr>
+          <w:sz w:val="24"/>
+          <w:szCs w:val="24"/>
+        </w:rPr>
+      </w:pPr>
+      <w:r>
+        <w:rPr>
+          <w:sz w:val="24"/>
+          <w:szCs w:val="24"/>
+        </w:rPr>
+        <w:t>So any data generated/ or operation performed, its timestamp will be checked, if it’s of month:</w:t>
+      </w:r>
+    </w:p>
+    <w:p>
+      <w:pPr>
+        <w:pStyle w:val="ListParagraph"/>
+        <w:ind w:left="1080"/>
+        <w:rPr>
+          <w:sz w:val="24"/>
+          <w:szCs w:val="24"/>
+        </w:rPr>
+      </w:pPr>
+      <w:r>
+        <w:rPr>
+          <w:sz w:val="24"/>
+          <w:szCs w:val="24"/>
+        </w:rPr>
+        <w:t>Jan – Mar = 1</w:t>
+      </w:r>
+      <w:r>
+        <w:rPr>
+          <w:sz w:val="24"/>
+          <w:szCs w:val="24"/>
+          <w:vertAlign w:val="superscript"/>
+        </w:rPr>
+        <w:t>st</w:t>
+      </w:r>
+      <w:r>
+        <w:rPr>
+          <w:sz w:val="24"/>
+          <w:szCs w:val="24"/>
+        </w:rPr>
+        <w:t xml:space="preserve"> Shard, Apr-Jun = 2</w:t>
+      </w:r>
+      <w:r>
+        <w:rPr>
+          <w:sz w:val="24"/>
+          <w:szCs w:val="24"/>
+          <w:vertAlign w:val="superscript"/>
+        </w:rPr>
+        <w:t>nd</w:t>
+      </w:r>
+      <w:r>
+        <w:rPr>
+          <w:sz w:val="24"/>
+          <w:szCs w:val="24"/>
+        </w:rPr>
+        <w:t xml:space="preserve"> Shard</w:t>
+      </w:r>
+    </w:p>
+    <w:p>
+      <w:pPr>
+        <w:pStyle w:val="ListParagraph"/>
+        <w:ind w:left="1080"/>
+        <w:rPr>
+          <w:sz w:val="24"/>
+          <w:szCs w:val="24"/>
+        </w:rPr>
+      </w:pPr>
+      <w:r>
+        <w:rPr>
+          <w:sz w:val="24"/>
+          <w:szCs w:val="24"/>
+        </w:rPr>
+        <w:t>July-Sep = 3</w:t>
+      </w:r>
+      <w:r>
+        <w:rPr>
+          <w:sz w:val="24"/>
+          <w:szCs w:val="24"/>
+          <w:vertAlign w:val="superscript"/>
+        </w:rPr>
+        <w:t>rd</w:t>
+      </w:r>
+      <w:r>
+        <w:rPr>
+          <w:sz w:val="24"/>
+          <w:szCs w:val="24"/>
+        </w:rPr>
+        <w:t xml:space="preserve"> Shard, Oct-Dec = 4</w:t>
+      </w:r>
+      <w:r>
+        <w:rPr>
+          <w:sz w:val="24"/>
+          <w:szCs w:val="24"/>
+          <w:vertAlign w:val="superscript"/>
+        </w:rPr>
+        <w:t>th</w:t>
+      </w:r>
+      <w:r>
+        <w:rPr>
+          <w:sz w:val="24"/>
+          <w:szCs w:val="24"/>
+        </w:rPr>
+        <w:t xml:space="preserve"> Shard</w:t>
+      </w:r>
+    </w:p>
+    <w:p>
+      <w:pPr>
+        <w:pStyle w:val="ListParagraph"/>
+        <w:ind w:left="1080"/>
+        <w:rPr>
+          <w:sz w:val="24"/>
+          <w:szCs w:val="24"/>
+        </w:rPr>
+      </w:pPr>
+    </w:p>
+    <w:p>
+      <w:pPr>
+        <w:pStyle w:val="ListParagraph"/>
+        <w:ind w:left="1080"/>
+        <w:rPr>
+          <w:sz w:val="24"/>
+          <w:szCs w:val="24"/>
+        </w:rPr>
+      </w:pPr>
+      <w:r>
+        <w:rPr>
+          <w:sz w:val="24"/>
+          <w:szCs w:val="24"/>
+        </w:rPr>
+        <w:lastRenderedPageBreak/>
+        <w:t>Or in e-commerce website, products can be stored in different shards based on range of price.</w:t>
+      </w:r>
+    </w:p>
+    <w:p>
+      <w:pPr>
+        <w:pStyle w:val="ListParagraph"/>
+        <w:ind w:left="1080"/>
+        <w:rPr>
+          <w:sz w:val="24"/>
+          <w:szCs w:val="24"/>
+        </w:rPr>
+      </w:pPr>
+      <w:r>
+        <w:rPr>
+          <w:sz w:val="24"/>
+          <w:szCs w:val="24"/>
+        </w:rPr>
+        <w:t>Advantage:</w:t>
+      </w:r>
+    </w:p>
+    <w:p>
+      <w:pPr>
+        <w:pStyle w:val="ListParagraph"/>
+        <w:numPr>
+          <w:ilvl w:val="0"/>
+          <w:numId w:val="5"/>
+        </w:numPr>
+        <w:rPr>
+          <w:sz w:val="24"/>
+          <w:szCs w:val="24"/>
+        </w:rPr>
+      </w:pPr>
+      <w:r>
+        <w:rPr>
+          <w:sz w:val="24"/>
+          <w:szCs w:val="24"/>
+        </w:rPr>
+        <w:t>No need to change shards of existing data when new shards are added.</w:t>
+      </w:r>
+    </w:p>
+    <w:p>
+      <w:pPr>
+        <w:ind w:left="1080"/>
+        <w:rPr>
+          <w:sz w:val="24"/>
+          <w:szCs w:val="24"/>
+        </w:rPr>
+      </w:pPr>
+      <w:r>
+        <w:rPr>
+          <w:sz w:val="24"/>
+          <w:szCs w:val="24"/>
+        </w:rPr>
+        <w:t>Disadvantage:</w:t>
+      </w:r>
+    </w:p>
+    <w:p>
+      <w:pPr>
+        <w:pStyle w:val="ListParagraph"/>
+        <w:numPr>
+          <w:ilvl w:val="0"/>
+          <w:numId w:val="6"/>
+        </w:numPr>
+        <w:pBdr>
+          <w:bottom w:val="single" w:sz="6" w:space="1" w:color="auto"/>
+        </w:pBdr>
+        <w:rPr>
+          <w:sz w:val="24"/>
+          <w:szCs w:val="24"/>
+        </w:rPr>
+      </w:pPr>
+      <w:r>
+        <w:rPr>
+          <w:sz w:val="24"/>
+          <w:szCs w:val="24"/>
+        </w:rPr>
+        <w:t>Data will not be evenly distributed. Maybe the company has good sales in 2</w:t>
+      </w:r>
+      <w:r>
+        <w:rPr>
+          <w:sz w:val="24"/>
+          <w:szCs w:val="24"/>
+          <w:vertAlign w:val="superscript"/>
+        </w:rPr>
+        <w:t>nd</w:t>
+      </w:r>
+      <w:r>
+        <w:rPr>
+          <w:sz w:val="24"/>
+          <w:szCs w:val="24"/>
+        </w:rPr>
+        <w:t xml:space="preserve"> quarter but very less sales in 4</w:t>
+      </w:r>
+      <w:r>
+        <w:rPr>
+          <w:sz w:val="24"/>
+          <w:szCs w:val="24"/>
+          <w:vertAlign w:val="superscript"/>
+        </w:rPr>
+        <w:t>th</w:t>
+      </w:r>
+      <w:r>
+        <w:rPr>
+          <w:sz w:val="24"/>
+          <w:szCs w:val="24"/>
+        </w:rPr>
+        <w:t xml:space="preserve"> quarter, then Shard 2 might become a hotspot.</w:t>
+      </w:r>
+    </w:p>
+    <w:p>
+      <w:pPr>
+        <w:ind w:left="1080"/>
+        <w:rPr>
+          <w:sz w:val="24"/>
+          <w:szCs w:val="24"/>
+        </w:rPr>
+      </w:pPr>
+      <w:bookmarkStart w:id="0" w:name="_GoBack"/>
+      <w:bookmarkEnd w:id="0"/>
+    </w:p>
+    <w:p>
+      <w:pPr>
+        <w:pStyle w:val="ListParagraph"/>
+        <w:ind w:left="1080"/>
         <w:rPr>
           <w:sz w:val="24"/>
           <w:szCs w:val="24"/>
@@ -4360,16 +4986,16 @@
 <file path=word/numbering.xml><?xml version="1.0" encoding="utf-8"?>
 <w:numbering xmlns:wpc="http://schemas.microsoft.com/office/word/2010/wordprocessingCanvas" xmlns:cx="http://schemas.microsoft.com/office/drawing/2014/chartex" xmlns:cx1="http://schemas.microsoft.com/office/drawing/2015/9/8/chartex" xmlns:mc="http://schemas.openxmlformats.org/markup-compatibility/2006" xmlns:o="urn:schemas-microsoft-com:office:office" xmlns:r="http://schemas.openxmlformats.org/officeDocument/2006/relationships" xmlns:m="http://schemas.openxmlformats.org/officeDocument/2006/math" xmlns:v="urn:schemas-microsoft-com:vml" xmlns:wp14="http://schemas.microsoft.com/office/word/2010/wordprocessingDrawing" xmlns:wp="http://schemas.openxmlformats.org/drawingml/2006/wordprocessingDrawing" xmlns:w10="urn:schemas-microsoft-com:office:word" xmlns:w="http://schemas.openxmlformats.org/wordprocessingml/2006/main" xmlns:w14="http://schemas.microsoft.com/office/word/2010/wordml" xmlns:w15="http://schemas.microsoft.com/office/word/2012/wordml" xmlns:w16se="http://schemas.microsoft.com/office/word/2015/wordml/symex" xmlns:wpg="http://schemas.microsoft.com/office/word/2010/wordprocessingGroup" xmlns:wpi="http://schemas.microsoft.com/office/word/2010/wordprocessingInk" xmlns:wne="http://schemas.microsoft.com/office/word/2006/wordml" xmlns:wps="http://schemas.microsoft.com/office/word/2010/wordprocessingShape" mc:Ignorable="w14 w15 w16se wp14">
   <w:abstractNum w:abstractNumId="0" w15:restartNumberingAfterBreak="0">
-    <w:nsid w:val="339E5F5C"/>
+    <w:nsid w:val="02CF7F59"/>
     <w:multiLevelType w:val="hybridMultilevel"/>
-    <w:tmpl w:val="45E83F62"/>
-    <w:lvl w:ilvl="0" w:tplc="0409000F">
+    <w:tmpl w:val="1D3A8ACE"/>
+    <w:lvl w:ilvl="0" w:tplc="F9BC26A0">
       <w:start w:val="1"/>
       <w:numFmt w:val="decimal"/>
       <w:lvlText w:val="%1."/>
       <w:lvlJc w:val="left"/>
       <w:pPr>
-        <w:ind w:left="720" w:hanging="360"/>
+        <w:ind w:left="1440" w:hanging="360"/>
       </w:pPr>
       <w:rPr>
         <w:rFonts w:hint="default"/>
@@ -4381,7 +5007,7 @@
       <w:lvlText w:val="%2."/>
       <w:lvlJc w:val="left"/>
       <w:pPr>
-        <w:ind w:left="1440" w:hanging="360"/>
+        <w:ind w:left="2160" w:hanging="360"/>
       </w:pPr>
     </w:lvl>
     <w:lvl w:ilvl="2" w:tplc="0409001B" w:tentative="1">
@@ -4390,7 +5016,7 @@
       <w:lvlText w:val="%3."/>
       <w:lvlJc w:val="right"/>
       <w:pPr>
-        <w:ind w:left="2160" w:hanging="180"/>
+        <w:ind w:left="2880" w:hanging="180"/>
       </w:pPr>
     </w:lvl>
     <w:lvl w:ilvl="3" w:tplc="0409000F" w:tentative="1">
@@ -4399,7 +5025,7 @@
       <w:lvlText w:val="%4."/>
       <w:lvlJc w:val="left"/>
       <w:pPr>
-        <w:ind w:left="2880" w:hanging="360"/>
+        <w:ind w:left="3600" w:hanging="360"/>
       </w:pPr>
     </w:lvl>
     <w:lvl w:ilvl="4" w:tplc="04090019" w:tentative="1">
@@ -4408,7 +5034,7 @@
       <w:lvlText w:val="%5."/>
       <w:lvlJc w:val="left"/>
       <w:pPr>
-        <w:ind w:left="3600" w:hanging="360"/>
+        <w:ind w:left="4320" w:hanging="360"/>
       </w:pPr>
     </w:lvl>
     <w:lvl w:ilvl="5" w:tplc="0409001B" w:tentative="1">
@@ -4417,7 +5043,7 @@
       <w:lvlText w:val="%6."/>
       <w:lvlJc w:val="right"/>
       <w:pPr>
-        <w:ind w:left="4320" w:hanging="180"/>
+        <w:ind w:left="5040" w:hanging="180"/>
       </w:pPr>
     </w:lvl>
     <w:lvl w:ilvl="6" w:tplc="0409000F" w:tentative="1">
@@ -4426,7 +5052,7 @@
       <w:lvlText w:val="%7."/>
       <w:lvlJc w:val="left"/>
       <w:pPr>
-        <w:ind w:left="5040" w:hanging="360"/>
+        <w:ind w:left="5760" w:hanging="360"/>
       </w:pPr>
     </w:lvl>
     <w:lvl w:ilvl="7" w:tplc="04090019" w:tentative="1">
@@ -4435,7 +5061,7 @@
       <w:lvlText w:val="%8."/>
       <w:lvlJc w:val="left"/>
       <w:pPr>
-        <w:ind w:left="5760" w:hanging="360"/>
+        <w:ind w:left="6480" w:hanging="360"/>
       </w:pPr>
     </w:lvl>
     <w:lvl w:ilvl="8" w:tplc="0409001B" w:tentative="1">
@@ -4444,21 +5070,21 @@
       <w:lvlText w:val="%9."/>
       <w:lvlJc w:val="right"/>
       <w:pPr>
-        <w:ind w:left="6480" w:hanging="180"/>
+        <w:ind w:left="7200" w:hanging="180"/>
       </w:pPr>
     </w:lvl>
   </w:abstractNum>
   <w:abstractNum w:abstractNumId="1" w15:restartNumberingAfterBreak="0">
-    <w:nsid w:val="6BCC3CFE"/>
+    <w:nsid w:val="0BC70C26"/>
     <w:multiLevelType w:val="hybridMultilevel"/>
-    <w:tmpl w:val="6B5AC24A"/>
-    <w:lvl w:ilvl="0" w:tplc="0409000F">
+    <w:tmpl w:val="6E56528E"/>
+    <w:lvl w:ilvl="0" w:tplc="FDD2116A">
       <w:start w:val="1"/>
       <w:numFmt w:val="decimal"/>
       <w:lvlText w:val="%1."/>
       <w:lvlJc w:val="left"/>
       <w:pPr>
-        <w:ind w:left="720" w:hanging="360"/>
+        <w:ind w:left="1080" w:hanging="360"/>
       </w:pPr>
       <w:rPr>
         <w:rFonts w:hint="default"/>
@@ -4470,7 +5096,7 @@
       <w:lvlText w:val="%2."/>
       <w:lvlJc w:val="left"/>
       <w:pPr>
-        <w:ind w:left="1440" w:hanging="360"/>
+        <w:ind w:left="1800" w:hanging="360"/>
       </w:pPr>
     </w:lvl>
     <w:lvl w:ilvl="2" w:tplc="0409001B" w:tentative="1">
@@ -4479,7 +5105,7 @@
       <w:lvlText w:val="%3."/>
       <w:lvlJc w:val="right"/>
       <w:pPr>
-        <w:ind w:left="2160" w:hanging="180"/>
+        <w:ind w:left="2520" w:hanging="180"/>
       </w:pPr>
     </w:lvl>
     <w:lvl w:ilvl="3" w:tplc="0409000F" w:tentative="1">
@@ -4488,7 +5114,7 @@
       <w:lvlText w:val="%4."/>
       <w:lvlJc w:val="left"/>
       <w:pPr>
-        <w:ind w:left="2880" w:hanging="360"/>
+        <w:ind w:left="3240" w:hanging="360"/>
       </w:pPr>
     </w:lvl>
     <w:lvl w:ilvl="4" w:tplc="04090019" w:tentative="1">
@@ -4497,7 +5123,7 @@
       <w:lvlText w:val="%5."/>
       <w:lvlJc w:val="left"/>
       <w:pPr>
-        <w:ind w:left="3600" w:hanging="360"/>
+        <w:ind w:left="3960" w:hanging="360"/>
       </w:pPr>
     </w:lvl>
     <w:lvl w:ilvl="5" w:tplc="0409001B" w:tentative="1">
@@ -4506,7 +5132,7 @@
       <w:lvlText w:val="%6."/>
       <w:lvlJc w:val="right"/>
       <w:pPr>
-        <w:ind w:left="4320" w:hanging="180"/>
+        <w:ind w:left="4680" w:hanging="180"/>
       </w:pPr>
     </w:lvl>
     <w:lvl w:ilvl="6" w:tplc="0409000F" w:tentative="1">
@@ -4515,7 +5141,7 @@
       <w:lvlText w:val="%7."/>
       <w:lvlJc w:val="left"/>
       <w:pPr>
-        <w:ind w:left="5040" w:hanging="360"/>
+        <w:ind w:left="5400" w:hanging="360"/>
       </w:pPr>
     </w:lvl>
     <w:lvl w:ilvl="7" w:tplc="04090019" w:tentative="1">
@@ -4524,7 +5150,7 @@
       <w:lvlText w:val="%8."/>
       <w:lvlJc w:val="left"/>
       <w:pPr>
-        <w:ind w:left="5760" w:hanging="360"/>
+        <w:ind w:left="6120" w:hanging="360"/>
       </w:pPr>
     </w:lvl>
     <w:lvl w:ilvl="8" w:tplc="0409001B" w:tentative="1">
@@ -4533,14 +5159,382 @@
       <w:lvlText w:val="%9."/>
       <w:lvlJc w:val="right"/>
       <w:pPr>
+        <w:ind w:left="6840" w:hanging="180"/>
+      </w:pPr>
+    </w:lvl>
+  </w:abstractNum>
+  <w:abstractNum w:abstractNumId="2" w15:restartNumberingAfterBreak="0">
+    <w:nsid w:val="17233E9B"/>
+    <w:multiLevelType w:val="hybridMultilevel"/>
+    <w:tmpl w:val="4B6CD040"/>
+    <w:lvl w:ilvl="0" w:tplc="D51C3396">
+      <w:start w:val="1"/>
+      <w:numFmt w:val="decimal"/>
+      <w:lvlText w:val="%1."/>
+      <w:lvlJc w:val="left"/>
+      <w:pPr>
+        <w:ind w:left="1080" w:hanging="360"/>
+      </w:pPr>
+      <w:rPr>
+        <w:rFonts w:hint="default"/>
+      </w:rPr>
+    </w:lvl>
+    <w:lvl w:ilvl="1" w:tplc="04090019" w:tentative="1">
+      <w:start w:val="1"/>
+      <w:numFmt w:val="lowerLetter"/>
+      <w:lvlText w:val="%2."/>
+      <w:lvlJc w:val="left"/>
+      <w:pPr>
+        <w:ind w:left="1800" w:hanging="360"/>
+      </w:pPr>
+    </w:lvl>
+    <w:lvl w:ilvl="2" w:tplc="0409001B" w:tentative="1">
+      <w:start w:val="1"/>
+      <w:numFmt w:val="lowerRoman"/>
+      <w:lvlText w:val="%3."/>
+      <w:lvlJc w:val="right"/>
+      <w:pPr>
+        <w:ind w:left="2520" w:hanging="180"/>
+      </w:pPr>
+    </w:lvl>
+    <w:lvl w:ilvl="3" w:tplc="0409000F" w:tentative="1">
+      <w:start w:val="1"/>
+      <w:numFmt w:val="decimal"/>
+      <w:lvlText w:val="%4."/>
+      <w:lvlJc w:val="left"/>
+      <w:pPr>
+        <w:ind w:left="3240" w:hanging="360"/>
+      </w:pPr>
+    </w:lvl>
+    <w:lvl w:ilvl="4" w:tplc="04090019" w:tentative="1">
+      <w:start w:val="1"/>
+      <w:numFmt w:val="lowerLetter"/>
+      <w:lvlText w:val="%5."/>
+      <w:lvlJc w:val="left"/>
+      <w:pPr>
+        <w:ind w:left="3960" w:hanging="360"/>
+      </w:pPr>
+    </w:lvl>
+    <w:lvl w:ilvl="5" w:tplc="0409001B" w:tentative="1">
+      <w:start w:val="1"/>
+      <w:numFmt w:val="lowerRoman"/>
+      <w:lvlText w:val="%6."/>
+      <w:lvlJc w:val="right"/>
+      <w:pPr>
+        <w:ind w:left="4680" w:hanging="180"/>
+      </w:pPr>
+    </w:lvl>
+    <w:lvl w:ilvl="6" w:tplc="0409000F" w:tentative="1">
+      <w:start w:val="1"/>
+      <w:numFmt w:val="decimal"/>
+      <w:lvlText w:val="%7."/>
+      <w:lvlJc w:val="left"/>
+      <w:pPr>
+        <w:ind w:left="5400" w:hanging="360"/>
+      </w:pPr>
+    </w:lvl>
+    <w:lvl w:ilvl="7" w:tplc="04090019" w:tentative="1">
+      <w:start w:val="1"/>
+      <w:numFmt w:val="lowerLetter"/>
+      <w:lvlText w:val="%8."/>
+      <w:lvlJc w:val="left"/>
+      <w:pPr>
+        <w:ind w:left="6120" w:hanging="360"/>
+      </w:pPr>
+    </w:lvl>
+    <w:lvl w:ilvl="8" w:tplc="0409001B" w:tentative="1">
+      <w:start w:val="1"/>
+      <w:numFmt w:val="lowerRoman"/>
+      <w:lvlText w:val="%9."/>
+      <w:lvlJc w:val="right"/>
+      <w:pPr>
+        <w:ind w:left="6840" w:hanging="180"/>
+      </w:pPr>
+    </w:lvl>
+  </w:abstractNum>
+  <w:abstractNum w:abstractNumId="3" w15:restartNumberingAfterBreak="0">
+    <w:nsid w:val="339E5F5C"/>
+    <w:multiLevelType w:val="hybridMultilevel"/>
+    <w:tmpl w:val="45E83F62"/>
+    <w:lvl w:ilvl="0" w:tplc="0409000F">
+      <w:start w:val="1"/>
+      <w:numFmt w:val="decimal"/>
+      <w:lvlText w:val="%1."/>
+      <w:lvlJc w:val="left"/>
+      <w:pPr>
+        <w:ind w:left="720" w:hanging="360"/>
+      </w:pPr>
+      <w:rPr>
+        <w:rFonts w:hint="default"/>
+      </w:rPr>
+    </w:lvl>
+    <w:lvl w:ilvl="1" w:tplc="04090019" w:tentative="1">
+      <w:start w:val="1"/>
+      <w:numFmt w:val="lowerLetter"/>
+      <w:lvlText w:val="%2."/>
+      <w:lvlJc w:val="left"/>
+      <w:pPr>
+        <w:ind w:left="1440" w:hanging="360"/>
+      </w:pPr>
+    </w:lvl>
+    <w:lvl w:ilvl="2" w:tplc="0409001B" w:tentative="1">
+      <w:start w:val="1"/>
+      <w:numFmt w:val="lowerRoman"/>
+      <w:lvlText w:val="%3."/>
+      <w:lvlJc w:val="right"/>
+      <w:pPr>
+        <w:ind w:left="2160" w:hanging="180"/>
+      </w:pPr>
+    </w:lvl>
+    <w:lvl w:ilvl="3" w:tplc="0409000F" w:tentative="1">
+      <w:start w:val="1"/>
+      <w:numFmt w:val="decimal"/>
+      <w:lvlText w:val="%4."/>
+      <w:lvlJc w:val="left"/>
+      <w:pPr>
+        <w:ind w:left="2880" w:hanging="360"/>
+      </w:pPr>
+    </w:lvl>
+    <w:lvl w:ilvl="4" w:tplc="04090019" w:tentative="1">
+      <w:start w:val="1"/>
+      <w:numFmt w:val="lowerLetter"/>
+      <w:lvlText w:val="%5."/>
+      <w:lvlJc w:val="left"/>
+      <w:pPr>
+        <w:ind w:left="3600" w:hanging="360"/>
+      </w:pPr>
+    </w:lvl>
+    <w:lvl w:ilvl="5" w:tplc="0409001B" w:tentative="1">
+      <w:start w:val="1"/>
+      <w:numFmt w:val="lowerRoman"/>
+      <w:lvlText w:val="%6."/>
+      <w:lvlJc w:val="right"/>
+      <w:pPr>
+        <w:ind w:left="4320" w:hanging="180"/>
+      </w:pPr>
+    </w:lvl>
+    <w:lvl w:ilvl="6" w:tplc="0409000F" w:tentative="1">
+      <w:start w:val="1"/>
+      <w:numFmt w:val="decimal"/>
+      <w:lvlText w:val="%7."/>
+      <w:lvlJc w:val="left"/>
+      <w:pPr>
+        <w:ind w:left="5040" w:hanging="360"/>
+      </w:pPr>
+    </w:lvl>
+    <w:lvl w:ilvl="7" w:tplc="04090019" w:tentative="1">
+      <w:start w:val="1"/>
+      <w:numFmt w:val="lowerLetter"/>
+      <w:lvlText w:val="%8."/>
+      <w:lvlJc w:val="left"/>
+      <w:pPr>
+        <w:ind w:left="5760" w:hanging="360"/>
+      </w:pPr>
+    </w:lvl>
+    <w:lvl w:ilvl="8" w:tplc="0409001B" w:tentative="1">
+      <w:start w:val="1"/>
+      <w:numFmt w:val="lowerRoman"/>
+      <w:lvlText w:val="%9."/>
+      <w:lvlJc w:val="right"/>
+      <w:pPr>
         <w:ind w:left="6480" w:hanging="180"/>
+      </w:pPr>
+    </w:lvl>
+  </w:abstractNum>
+  <w:abstractNum w:abstractNumId="4" w15:restartNumberingAfterBreak="0">
+    <w:nsid w:val="6BCC3CFE"/>
+    <w:multiLevelType w:val="hybridMultilevel"/>
+    <w:tmpl w:val="6B5AC24A"/>
+    <w:lvl w:ilvl="0" w:tplc="0409000F">
+      <w:start w:val="1"/>
+      <w:numFmt w:val="decimal"/>
+      <w:lvlText w:val="%1."/>
+      <w:lvlJc w:val="left"/>
+      <w:pPr>
+        <w:ind w:left="720" w:hanging="360"/>
+      </w:pPr>
+      <w:rPr>
+        <w:rFonts w:hint="default"/>
+      </w:rPr>
+    </w:lvl>
+    <w:lvl w:ilvl="1" w:tplc="04090019" w:tentative="1">
+      <w:start w:val="1"/>
+      <w:numFmt w:val="lowerLetter"/>
+      <w:lvlText w:val="%2."/>
+      <w:lvlJc w:val="left"/>
+      <w:pPr>
+        <w:ind w:left="1440" w:hanging="360"/>
+      </w:pPr>
+    </w:lvl>
+    <w:lvl w:ilvl="2" w:tplc="0409001B" w:tentative="1">
+      <w:start w:val="1"/>
+      <w:numFmt w:val="lowerRoman"/>
+      <w:lvlText w:val="%3."/>
+      <w:lvlJc w:val="right"/>
+      <w:pPr>
+        <w:ind w:left="2160" w:hanging="180"/>
+      </w:pPr>
+    </w:lvl>
+    <w:lvl w:ilvl="3" w:tplc="0409000F" w:tentative="1">
+      <w:start w:val="1"/>
+      <w:numFmt w:val="decimal"/>
+      <w:lvlText w:val="%4."/>
+      <w:lvlJc w:val="left"/>
+      <w:pPr>
+        <w:ind w:left="2880" w:hanging="360"/>
+      </w:pPr>
+    </w:lvl>
+    <w:lvl w:ilvl="4" w:tplc="04090019" w:tentative="1">
+      <w:start w:val="1"/>
+      <w:numFmt w:val="lowerLetter"/>
+      <w:lvlText w:val="%5."/>
+      <w:lvlJc w:val="left"/>
+      <w:pPr>
+        <w:ind w:left="3600" w:hanging="360"/>
+      </w:pPr>
+    </w:lvl>
+    <w:lvl w:ilvl="5" w:tplc="0409001B" w:tentative="1">
+      <w:start w:val="1"/>
+      <w:numFmt w:val="lowerRoman"/>
+      <w:lvlText w:val="%6."/>
+      <w:lvlJc w:val="right"/>
+      <w:pPr>
+        <w:ind w:left="4320" w:hanging="180"/>
+      </w:pPr>
+    </w:lvl>
+    <w:lvl w:ilvl="6" w:tplc="0409000F" w:tentative="1">
+      <w:start w:val="1"/>
+      <w:numFmt w:val="decimal"/>
+      <w:lvlText w:val="%7."/>
+      <w:lvlJc w:val="left"/>
+      <w:pPr>
+        <w:ind w:left="5040" w:hanging="360"/>
+      </w:pPr>
+    </w:lvl>
+    <w:lvl w:ilvl="7" w:tplc="04090019" w:tentative="1">
+      <w:start w:val="1"/>
+      <w:numFmt w:val="lowerLetter"/>
+      <w:lvlText w:val="%8."/>
+      <w:lvlJc w:val="left"/>
+      <w:pPr>
+        <w:ind w:left="5760" w:hanging="360"/>
+      </w:pPr>
+    </w:lvl>
+    <w:lvl w:ilvl="8" w:tplc="0409001B" w:tentative="1">
+      <w:start w:val="1"/>
+      <w:numFmt w:val="lowerRoman"/>
+      <w:lvlText w:val="%9."/>
+      <w:lvlJc w:val="right"/>
+      <w:pPr>
+        <w:ind w:left="6480" w:hanging="180"/>
+      </w:pPr>
+    </w:lvl>
+  </w:abstractNum>
+  <w:abstractNum w:abstractNumId="5" w15:restartNumberingAfterBreak="0">
+    <w:nsid w:val="723F2A03"/>
+    <w:multiLevelType w:val="hybridMultilevel"/>
+    <w:tmpl w:val="8716E112"/>
+    <w:lvl w:ilvl="0" w:tplc="31CCAC60">
+      <w:start w:val="1"/>
+      <w:numFmt w:val="decimal"/>
+      <w:lvlText w:val="%1."/>
+      <w:lvlJc w:val="left"/>
+      <w:pPr>
+        <w:ind w:left="1440" w:hanging="360"/>
+      </w:pPr>
+      <w:rPr>
+        <w:rFonts w:hint="default"/>
+      </w:rPr>
+    </w:lvl>
+    <w:lvl w:ilvl="1" w:tplc="04090019" w:tentative="1">
+      <w:start w:val="1"/>
+      <w:numFmt w:val="lowerLetter"/>
+      <w:lvlText w:val="%2."/>
+      <w:lvlJc w:val="left"/>
+      <w:pPr>
+        <w:ind w:left="2160" w:hanging="360"/>
+      </w:pPr>
+    </w:lvl>
+    <w:lvl w:ilvl="2" w:tplc="0409001B" w:tentative="1">
+      <w:start w:val="1"/>
+      <w:numFmt w:val="lowerRoman"/>
+      <w:lvlText w:val="%3."/>
+      <w:lvlJc w:val="right"/>
+      <w:pPr>
+        <w:ind w:left="2880" w:hanging="180"/>
+      </w:pPr>
+    </w:lvl>
+    <w:lvl w:ilvl="3" w:tplc="0409000F" w:tentative="1">
+      <w:start w:val="1"/>
+      <w:numFmt w:val="decimal"/>
+      <w:lvlText w:val="%4."/>
+      <w:lvlJc w:val="left"/>
+      <w:pPr>
+        <w:ind w:left="3600" w:hanging="360"/>
+      </w:pPr>
+    </w:lvl>
+    <w:lvl w:ilvl="4" w:tplc="04090019" w:tentative="1">
+      <w:start w:val="1"/>
+      <w:numFmt w:val="lowerLetter"/>
+      <w:lvlText w:val="%5."/>
+      <w:lvlJc w:val="left"/>
+      <w:pPr>
+        <w:ind w:left="4320" w:hanging="360"/>
+      </w:pPr>
+    </w:lvl>
+    <w:lvl w:ilvl="5" w:tplc="0409001B" w:tentative="1">
+      <w:start w:val="1"/>
+      <w:numFmt w:val="lowerRoman"/>
+      <w:lvlText w:val="%6."/>
+      <w:lvlJc w:val="right"/>
+      <w:pPr>
+        <w:ind w:left="5040" w:hanging="180"/>
+      </w:pPr>
+    </w:lvl>
+    <w:lvl w:ilvl="6" w:tplc="0409000F" w:tentative="1">
+      <w:start w:val="1"/>
+      <w:numFmt w:val="decimal"/>
+      <w:lvlText w:val="%7."/>
+      <w:lvlJc w:val="left"/>
+      <w:pPr>
+        <w:ind w:left="5760" w:hanging="360"/>
+      </w:pPr>
+    </w:lvl>
+    <w:lvl w:ilvl="7" w:tplc="04090019" w:tentative="1">
+      <w:start w:val="1"/>
+      <w:numFmt w:val="lowerLetter"/>
+      <w:lvlText w:val="%8."/>
+      <w:lvlJc w:val="left"/>
+      <w:pPr>
+        <w:ind w:left="6480" w:hanging="360"/>
+      </w:pPr>
+    </w:lvl>
+    <w:lvl w:ilvl="8" w:tplc="0409001B" w:tentative="1">
+      <w:start w:val="1"/>
+      <w:numFmt w:val="lowerRoman"/>
+      <w:lvlText w:val="%9."/>
+      <w:lvlJc w:val="right"/>
+      <w:pPr>
+        <w:ind w:left="7200" w:hanging="180"/>
       </w:pPr>
     </w:lvl>
   </w:abstractNum>
   <w:num w:numId="1">
+    <w:abstractNumId w:val="4"/>
+  </w:num>
+  <w:num w:numId="2">
+    <w:abstractNumId w:val="3"/>
+  </w:num>
+  <w:num w:numId="3">
+    <w:abstractNumId w:val="2"/>
+  </w:num>
+  <w:num w:numId="4">
     <w:abstractNumId w:val="1"/>
   </w:num>
-  <w:num w:numId="2">
+  <w:num w:numId="5">
+    <w:abstractNumId w:val="5"/>
+  </w:num>
+  <w:num w:numId="6">
     <w:abstractNumId w:val="0"/>
   </w:num>
 </w:numbering>

</xml_diff>